<commit_message>
fix(Global); Update the project to the new version of the fgpv-vpgf
Add the possibility to have multiples layers on an extension.
Update the documentation.
</commit_message>
<xml_diff>
--- a/docs/baseStructure.docx
+++ b/docs/baseStructure.docx
@@ -1903,7 +1903,7 @@
                 <w:b/>
                 <w:lang w:val="fr-CA"/>
               </w:rPr>
-              <w:t>https://github.com/davebrochu15/extensions</w:t>
+              <w:t>https://github.com/NRCan/chyf-FGPviewer-extension</w:t>
             </w:r>
           </w:p>
         </w:tc>
@@ -2019,6 +2019,7 @@
         </w:rPr>
         <w:t>« </w:t>
       </w:r>
+      <w:proofErr w:type="spellStart"/>
       <w:r>
         <w:rPr>
           <w:rStyle w:val="Codecarb"/>
@@ -2026,6 +2027,7 @@
         </w:rPr>
         <w:t>package.json</w:t>
       </w:r>
+      <w:proofErr w:type="spellEnd"/>
       <w:r>
         <w:rPr>
           <w:rStyle w:val="Codecarb"/>
@@ -2217,6 +2219,7 @@
         </w:rPr>
         <w:t>« </w:t>
       </w:r>
+      <w:proofErr w:type="spellStart"/>
       <w:r>
         <w:rPr>
           <w:rStyle w:val="Codecarb"/>
@@ -2224,6 +2227,7 @@
         </w:rPr>
         <w:t>tsconfig.json</w:t>
       </w:r>
+      <w:proofErr w:type="spellEnd"/>
       <w:r>
         <w:rPr>
           <w:rStyle w:val="Codecarb"/>
@@ -2543,7 +2547,21 @@
         <w:rPr>
           <w:lang w:val="fr-CA"/>
         </w:rPr>
-        <w:t>’extension. Celui-ci a pour but de créer une instance accessible depuis le visualiseur de la PGF.</w:t>
+        <w:t xml:space="preserve">’extension. Celui-ci a pour but de créer une instance accessible depuis le </w:t>
+      </w:r>
+      <w:proofErr w:type="spellStart"/>
+      <w:r>
+        <w:rPr>
+          <w:lang w:val="fr-CA"/>
+        </w:rPr>
+        <w:t>visualiseur</w:t>
+      </w:r>
+      <w:proofErr w:type="spellEnd"/>
+      <w:r>
+        <w:rPr>
+          <w:lang w:val="fr-CA"/>
+        </w:rPr>
+        <w:t xml:space="preserve"> de la PGF.</w:t>
       </w:r>
       <w:r>
         <w:rPr>
@@ -2573,8 +2591,16 @@
         <w:rPr>
           <w:lang w:val="fr-CA"/>
         </w:rPr>
-        <w:t xml:space="preserve"> appelée par le visualiseur</w:t>
-      </w:r>
+        <w:t xml:space="preserve"> appelée par le </w:t>
+      </w:r>
+      <w:proofErr w:type="spellStart"/>
+      <w:r>
+        <w:rPr>
+          <w:lang w:val="fr-CA"/>
+        </w:rPr>
+        <w:t>visualiseur</w:t>
+      </w:r>
+      <w:proofErr w:type="spellEnd"/>
       <w:r>
         <w:rPr>
           <w:lang w:val="fr-CA"/>
@@ -3393,9 +3419,14 @@
         <w:t>au f</w:t>
       </w:r>
       <w:r>
-        <w:t>ichier HTML du fgpv-vpgf</w:t>
+        <w:t xml:space="preserve">ichier HTML du </w:t>
+      </w:r>
+      <w:proofErr w:type="spellStart"/>
+      <w:r>
+        <w:t>fgpv-vpgf</w:t>
       </w:r>
       <w:bookmarkEnd w:id="8"/>
+      <w:proofErr w:type="spellEnd"/>
       <w:r>
         <w:t> </w:t>
       </w:r>
@@ -3575,7 +3606,7 @@
           <w:rStyle w:val="Codecar"/>
           <w:b/>
         </w:rPr>
-        <w:t>src/content/samples/extensions</w:t>
+        <w:t>src/content/samples/plugins</w:t>
       </w:r>
       <w:r>
         <w:rPr>
@@ -3658,14 +3689,38 @@
           <w:p>
             <w:pPr>
               <w:pStyle w:val="Code"/>
-            </w:pPr>
-            <w:r>
-              <w:t>&lt;link rel="stylesheet" href="./extensions/</w:t>
-            </w:r>
-            <w:r>
+              <w:rPr>
+                <w:lang w:val="fr-CA"/>
+              </w:rPr>
+            </w:pPr>
+            <w:r>
+              <w:rPr>
+                <w:lang w:val="fr-CA"/>
+              </w:rPr>
+              <w:t>&lt;link rel="stylesheet" href="./</w:t>
+            </w:r>
+            <w:r>
+              <w:rPr>
+                <w:lang w:val="fr-CA"/>
+              </w:rPr>
+              <w:t>plugins</w:t>
+            </w:r>
+            <w:r>
+              <w:rPr>
+                <w:lang w:val="fr-CA"/>
+              </w:rPr>
+              <w:t>/</w:t>
+            </w:r>
+            <w:r>
+              <w:rPr>
+                <w:lang w:val="fr-CA"/>
+              </w:rPr>
               <w:t>{repertoire}/{fichier}</w:t>
             </w:r>
             <w:r>
+              <w:rPr>
+                <w:lang w:val="fr-CA"/>
+              </w:rPr>
               <w:t>.css" /&gt;</w:t>
             </w:r>
           </w:p>
@@ -3686,7 +3741,19 @@
               <w:rPr>
                 <w:lang w:val="fr-CA"/>
               </w:rPr>
-              <w:t>src="./extensions/{repertoire}/{fichier}</w:t>
+              <w:t>src="./</w:t>
+            </w:r>
+            <w:r>
+              <w:rPr>
+                <w:lang w:val="fr-CA"/>
+              </w:rPr>
+              <w:t>plugins</w:t>
+            </w:r>
+            <w:r>
+              <w:rPr>
+                <w:lang w:val="fr-CA"/>
+              </w:rPr>
+              <w:t>/{repertoire}/{fichier}</w:t>
             </w:r>
             <w:r>
               <w:rPr>
@@ -3745,13 +3812,19 @@
         <w:rPr>
           <w:rStyle w:val="Codecarb"/>
         </w:rPr>
-        <w:t>rz-extensions</w:t>
+        <w:t>rv-plugins</w:t>
+      </w:r>
+      <w:r>
+        <w:rPr>
+          <w:rStyle w:val="Codecarb"/>
+        </w:rPr>
+        <w:t xml:space="preserve"> </w:t>
       </w:r>
       <w:r>
         <w:rPr>
           <w:rStyle w:val="Codecar"/>
         </w:rPr>
-        <w:t> »</w:t>
+        <w:t>»</w:t>
       </w:r>
       <w:r>
         <w:rPr>
@@ -3820,7 +3893,22 @@
               <w:rPr>
                 <w:rStyle w:val="token"/>
               </w:rPr>
-              <w:t xml:space="preserve">  rz-extensions="extension1,extension2, ..."</w:t>
+              <w:t xml:space="preserve">  </w:t>
+            </w:r>
+            <w:r>
+              <w:t xml:space="preserve"> </w:t>
+            </w:r>
+            <w:r>
+              <w:rPr>
+                <w:rStyle w:val="token"/>
+              </w:rPr>
+              <w:t>rv-plugins</w:t>
+            </w:r>
+            <w:r>
+              <w:rPr>
+                <w:rStyle w:val="token"/>
+              </w:rPr>
+              <w:t>="extension1,extension2, ..."</w:t>
             </w:r>
           </w:p>
           <w:p>
@@ -3834,7 +3922,19 @@
               <w:rPr>
                 <w:rStyle w:val="token"/>
               </w:rPr>
-              <w:t xml:space="preserve">  rv-config="config.json"&gt;</w:t>
+              <w:t xml:space="preserve"> </w:t>
+            </w:r>
+            <w:r>
+              <w:rPr>
+                <w:rStyle w:val="token"/>
+              </w:rPr>
+              <w:t xml:space="preserve"> </w:t>
+            </w:r>
+            <w:r>
+              <w:rPr>
+                <w:rStyle w:val="token"/>
+              </w:rPr>
+              <w:t xml:space="preserve"> rv-config="config.json"&gt;</w:t>
             </w:r>
           </w:p>
           <w:p>
@@ -4115,7 +4215,7 @@
             <v:path o:extrusionok="f" gradientshapeok="t" o:connecttype="rect"/>
             <o:lock v:ext="edit" aspectratio="t"/>
           </v:shapetype>
-          <v:shape id="_x0000_i1027" type="#_x0000_t75" style="width:467.7pt;height:336.85pt">
+          <v:shape id="_x0000_i1025" type="#_x0000_t75" style="width:467.25pt;height:336.75pt">
             <v:imagedata r:id="rId10" o:title="chyf-pgf (4)"/>
           </v:shape>
         </w:pict>
@@ -4212,12 +4312,14 @@
                 <w:lang w:val="fr-CA"/>
               </w:rPr>
             </w:pPr>
+            <w:proofErr w:type="spellStart"/>
             <w:r>
               <w:rPr>
                 <w:lang w:val="fr-CA"/>
               </w:rPr>
               <w:t>map</w:t>
             </w:r>
+            <w:proofErr w:type="spellEnd"/>
           </w:p>
         </w:tc>
         <w:tc>
@@ -5144,7 +5246,21 @@
               <w:rPr>
                 <w:lang w:val="fr-CA"/>
               </w:rPr>
-              <w:t xml:space="preserve"> de l’extension à partir des « features » </w:t>
+              <w:t xml:space="preserve"> de l’extension à partir des « </w:t>
+            </w:r>
+            <w:proofErr w:type="spellStart"/>
+            <w:r>
+              <w:rPr>
+                <w:lang w:val="fr-CA"/>
+              </w:rPr>
+              <w:t>features</w:t>
+            </w:r>
+            <w:proofErr w:type="spellEnd"/>
+            <w:r>
+              <w:rPr>
+                <w:lang w:val="fr-CA"/>
+              </w:rPr>
+              <w:t> » </w:t>
             </w:r>
           </w:p>
         </w:tc>
@@ -5244,9 +5360,14 @@
       </w:pPr>
       <w:bookmarkStart w:id="11" w:name="_Toc528756579"/>
       <w:r>
-        <w:t>Classe ManageExtension</w:t>
+        <w:t xml:space="preserve">Classe </w:t>
+      </w:r>
+      <w:proofErr w:type="spellStart"/>
+      <w:r>
+        <w:t>ManageExtension</w:t>
       </w:r>
       <w:bookmarkEnd w:id="11"/>
+      <w:proofErr w:type="spellEnd"/>
     </w:p>
     <w:p>
       <w:pPr>
@@ -6438,7 +6559,11 @@
         <w:pStyle w:val="Heading2"/>
       </w:pPr>
       <w:r>
-        <w:t>Classe Chy</w:t>
+        <w:t xml:space="preserve">Classe </w:t>
+      </w:r>
+      <w:proofErr w:type="spellStart"/>
+      <w:r>
+        <w:t>Chy</w:t>
       </w:r>
       <w:r>
         <w:t>f</w:t>
@@ -6447,6 +6572,7 @@
         <w:t>Extension</w:t>
       </w:r>
       <w:bookmarkEnd w:id="12"/>
+      <w:proofErr w:type="spellEnd"/>
     </w:p>
     <w:p>
       <w:pPr>
@@ -6521,8 +6647,13 @@
         <w:pStyle w:val="Heading2"/>
       </w:pPr>
       <w:r>
-        <w:t>Classe GeojsonUtils</w:t>
-      </w:r>
+        <w:t xml:space="preserve">Classe </w:t>
+      </w:r>
+      <w:proofErr w:type="spellStart"/>
+      <w:r>
+        <w:t>GeojsonUtils</w:t>
+      </w:r>
+      <w:proofErr w:type="spellEnd"/>
     </w:p>
     <w:p>
       <w:pPr>
@@ -6540,7 +6671,21 @@
         <w:rPr>
           <w:lang w:val="fr-CA"/>
         </w:rPr>
-        <w:t>les fonctions utiles pour la manipulation des GeoJSON.</w:t>
+        <w:t xml:space="preserve">les fonctions utiles pour la manipulation des </w:t>
+      </w:r>
+      <w:proofErr w:type="spellStart"/>
+      <w:r>
+        <w:rPr>
+          <w:lang w:val="fr-CA"/>
+        </w:rPr>
+        <w:t>GeoJSON</w:t>
+      </w:r>
+      <w:proofErr w:type="spellEnd"/>
+      <w:r>
+        <w:rPr>
+          <w:lang w:val="fr-CA"/>
+        </w:rPr>
+        <w:t>.</w:t>
       </w:r>
     </w:p>
     <w:p>
@@ -6624,7 +6769,7 @@
           <w:lang w:val="fr-CA" w:eastAsia="fr-CA"/>
         </w:rPr>
         <w:pict>
-          <v:shape id="_x0000_i1028" type="#_x0000_t75" style="width:358.75pt;height:280.5pt">
+          <v:shape id="_x0000_i1026" type="#_x0000_t75" style="width:358.5pt;height:280.5pt">
             <v:imagedata r:id="rId11" o:title="chyf-pgf (5)"/>
           </v:shape>
         </w:pict>
@@ -6649,8 +6794,6 @@
           <w:lang w:val="fr-CA"/>
         </w:rPr>
       </w:pPr>
-      <w:bookmarkStart w:id="14" w:name="_GoBack"/>
-      <w:bookmarkEnd w:id="14"/>
       <w:r>
         <w:rPr>
           <w:lang w:val="fr-CA"/>
@@ -6710,7 +6853,12 @@
               <w:pStyle w:val="Code"/>
             </w:pPr>
             <w:r>
-              <w:t>(&lt;any&gt;window).myExtension = {</w:t>
+              <w:t>(&lt;any&gt;window)</w:t>
+            </w:r>
+            <w:bookmarkStart w:id="14" w:name="_GoBack"/>
+            <w:bookmarkEnd w:id="14"/>
+            <w:r>
+              <w:t>.myExtension = {</w:t>
             </w:r>
           </w:p>
           <w:p>
@@ -10419,6 +10567,7 @@
   <w:rsids>
     <w:rsidRoot w:val="00611A86"/>
     <w:rsid w:val="00135F0E"/>
+    <w:rsid w:val="004D30C0"/>
     <w:rsid w:val="00611A86"/>
     <w:rsid w:val="00847ECC"/>
     <w:rsid w:val="00B92F30"/>
@@ -11218,7 +11367,7 @@
 </file>
 
 <file path=customXml/itemProps2.xml><?xml version="1.0" encoding="utf-8"?>
-<ds:datastoreItem xmlns:ds="http://schemas.openxmlformats.org/officeDocument/2006/customXml" ds:itemID="{A1075C1C-3896-4B13-970E-75A0BF451F02}">
+<ds:datastoreItem xmlns:ds="http://schemas.openxmlformats.org/officeDocument/2006/customXml" ds:itemID="{04A579B8-00C0-41B8-8249-9D0E616A287E}">
   <ds:schemaRefs>
     <ds:schemaRef ds:uri="http://schemas.openxmlformats.org/officeDocument/2006/bibliography"/>
   </ds:schemaRefs>

</xml_diff>